<commit_message>
Update 112-2 人工智慧與深度學習final exam.docx
</commit_message>
<xml_diff>
--- a/112-2/MI5126701 人工智慧與深度學習/112-2 人工智慧與深度學習final exam.docx
+++ b/112-2/MI5126701 人工智慧與深度學習/112-2 人工智慧與深度學習final exam.docx
@@ -132,8 +132,13 @@
       <w:r>
         <w:t xml:space="preserve">i.e., </w:t>
       </w:r>
-      <w:r>
-        <w:t>three time steps)</w:t>
+      <w:proofErr w:type="gramStart"/>
+      <w:r>
+        <w:t>three time</w:t>
+      </w:r>
+      <w:proofErr w:type="gramEnd"/>
+      <w:r>
+        <w:t xml:space="preserve"> steps)</w:t>
       </w:r>
       <w:r>
         <w:t>;</w:t>
@@ -239,33 +244,33 @@
           <w:highlight w:val="yellow"/>
           <w:lang w:eastAsia="zh-Hans"/>
         </w:rPr>
-        <w:t>然後解釋每個門的功能（</w:t>
-      </w:r>
+        <w:t>然後解釋每</w:t>
+      </w:r>
+      <w:proofErr w:type="gramStart"/>
       <w:r>
         <w:rPr>
           <w:rFonts w:hint="eastAsia"/>
           <w:highlight w:val="yellow"/>
           <w:lang w:eastAsia="zh-Hans"/>
         </w:rPr>
-        <w:t>10%</w:t>
-      </w:r>
+        <w:t>個</w:t>
+      </w:r>
+      <w:proofErr w:type="gramEnd"/>
       <w:r>
         <w:rPr>
           <w:rFonts w:hint="eastAsia"/>
           <w:highlight w:val="yellow"/>
           <w:lang w:eastAsia="zh-Hans"/>
         </w:rPr>
-        <w:t>）。</w:t>
-      </w:r>
-    </w:p>
-    <w:p>
+        <w:t>門的功能（</w:t>
+      </w:r>
       <w:r>
         <w:rPr>
           <w:rFonts w:hint="eastAsia"/>
           <w:highlight w:val="yellow"/>
           <w:lang w:eastAsia="zh-Hans"/>
         </w:rPr>
-        <w:t>假設我們有一個應用程式需要預測三個輸入序列（</w:t>
+        <w:t>10%</w:t>
       </w:r>
       <w:r>
         <w:rPr>
@@ -273,15 +278,17 @@
           <w:highlight w:val="yellow"/>
           <w:lang w:eastAsia="zh-Hans"/>
         </w:rPr>
-        <w:t>x1</w:t>
-      </w:r>
+        <w:t>）。</w:t>
+      </w:r>
+    </w:p>
+    <w:p>
       <w:r>
         <w:rPr>
           <w:rFonts w:hint="eastAsia"/>
           <w:highlight w:val="yellow"/>
           <w:lang w:eastAsia="zh-Hans"/>
         </w:rPr>
-        <w:t>、</w:t>
+        <w:t>假設我們有一個應用程式需要預測三個輸入序列（</w:t>
       </w:r>
       <w:r>
         <w:rPr>
@@ -289,7 +296,7 @@
           <w:highlight w:val="yellow"/>
           <w:lang w:eastAsia="zh-Hans"/>
         </w:rPr>
-        <w:t>x2</w:t>
+        <w:t>x1</w:t>
       </w:r>
       <w:r>
         <w:rPr>
@@ -305,7 +312,7 @@
           <w:highlight w:val="yellow"/>
           <w:lang w:eastAsia="zh-Hans"/>
         </w:rPr>
-        <w:t>x3</w:t>
+        <w:t>x2</w:t>
       </w:r>
       <w:r>
         <w:rPr>
@@ -313,7 +320,41 @@
           <w:highlight w:val="yellow"/>
           <w:lang w:eastAsia="zh-Hans"/>
         </w:rPr>
-        <w:t>）（即三個時間步長）的輸出</w:t>
+        <w:t>、</w:t>
+      </w:r>
+      <w:r>
+        <w:rPr>
+          <w:rFonts w:hint="eastAsia"/>
+          <w:highlight w:val="yellow"/>
+          <w:lang w:eastAsia="zh-Hans"/>
+        </w:rPr>
+        <w:t>x3</w:t>
+      </w:r>
+      <w:r>
+        <w:rPr>
+          <w:rFonts w:hint="eastAsia"/>
+          <w:highlight w:val="yellow"/>
+          <w:lang w:eastAsia="zh-Hans"/>
+        </w:rPr>
+        <w:t>）（即三個</w:t>
+      </w:r>
+      <w:proofErr w:type="gramStart"/>
+      <w:r>
+        <w:rPr>
+          <w:rFonts w:hint="eastAsia"/>
+          <w:highlight w:val="yellow"/>
+          <w:lang w:eastAsia="zh-Hans"/>
+        </w:rPr>
+        <w:t>時間步長</w:t>
+      </w:r>
+      <w:proofErr w:type="gramEnd"/>
+      <w:r>
+        <w:rPr>
+          <w:rFonts w:hint="eastAsia"/>
+          <w:highlight w:val="yellow"/>
+          <w:lang w:eastAsia="zh-Hans"/>
+        </w:rPr>
+        <w:t>）的輸出</w:t>
       </w:r>
       <w:r>
         <w:rPr>
@@ -575,6 +616,7 @@
           <w:color w:val="FF0000"/>
         </w:rPr>
       </w:pPr>
+      <w:proofErr w:type="gramStart"/>
       <w:r>
         <w:rPr>
           <w:rFonts w:hint="eastAsia"/>
@@ -582,6 +624,7 @@
         </w:rPr>
         <w:t>•</w:t>
       </w:r>
+      <w:proofErr w:type="gramEnd"/>
       <w:r>
         <w:rPr>
           <w:rFonts w:hint="eastAsia"/>
@@ -668,6 +711,7 @@
           <w:color w:val="FF0000"/>
         </w:rPr>
       </w:pPr>
+      <w:proofErr w:type="gramStart"/>
       <w:r>
         <w:rPr>
           <w:rFonts w:hint="eastAsia"/>
@@ -675,6 +719,7 @@
         </w:rPr>
         <w:t>•</w:t>
       </w:r>
+      <w:proofErr w:type="gramEnd"/>
       <w:r>
         <w:rPr>
           <w:rFonts w:hint="eastAsia"/>
@@ -806,14 +851,30 @@
                 <w:rFonts w:hint="eastAsia"/>
                 <w:color w:val="FF0000"/>
               </w:rPr>
-              <w:t>，這些</w:t>
+              <w:t>，</w:t>
+            </w:r>
+            <w:proofErr w:type="gramStart"/>
+            <w:r>
+              <w:rPr>
+                <w:rFonts w:hint="eastAsia"/>
+                <w:color w:val="FF0000"/>
+              </w:rPr>
+              <w:t>這些</w:t>
             </w:r>
             <w:r>
               <w:rPr>
                 <w:rFonts w:hint="eastAsia"/>
                 <w:color w:val="00B050"/>
               </w:rPr>
-              <w:t>梯度用來更新權重</w:t>
+              <w:t>梯</w:t>
+            </w:r>
+            <w:proofErr w:type="gramEnd"/>
+            <w:r>
+              <w:rPr>
+                <w:rFonts w:hint="eastAsia"/>
+                <w:color w:val="00B050"/>
+              </w:rPr>
+              <w:t>度用來更新權重</w:t>
             </w:r>
             <w:r>
               <w:rPr>
@@ -822,6 +883,7 @@
               </w:rPr>
               <w:t>，</w:t>
             </w:r>
+            <w:proofErr w:type="gramStart"/>
             <w:r>
               <w:rPr>
                 <w:rFonts w:hint="eastAsia"/>
@@ -838,7 +900,37 @@
                 <w:bCs/>
                 <w:color w:val="00B050"/>
               </w:rPr>
-              <w:t>梯度通過多個時間步長向後傳播時，梯度會縮小</w:t>
+              <w:t>梯度</w:t>
+            </w:r>
+            <w:proofErr w:type="gramEnd"/>
+            <w:r>
+              <w:rPr>
+                <w:rFonts w:hint="eastAsia"/>
+                <w:b/>
+                <w:bCs/>
+                <w:color w:val="00B050"/>
+              </w:rPr>
+              <w:t>通過多個</w:t>
+            </w:r>
+            <w:proofErr w:type="gramStart"/>
+            <w:r>
+              <w:rPr>
+                <w:rFonts w:hint="eastAsia"/>
+                <w:b/>
+                <w:bCs/>
+                <w:color w:val="00B050"/>
+              </w:rPr>
+              <w:t>時間步長向後</w:t>
+            </w:r>
+            <w:proofErr w:type="gramEnd"/>
+            <w:r>
+              <w:rPr>
+                <w:rFonts w:hint="eastAsia"/>
+                <w:b/>
+                <w:bCs/>
+                <w:color w:val="00B050"/>
+              </w:rPr>
+              <w:t>傳播時，梯度會縮小</w:t>
             </w:r>
             <w:r>
               <w:rPr>
@@ -904,7 +996,23 @@
                 <w:rFonts w:hint="eastAsia"/>
                 <w:color w:val="FF0000"/>
               </w:rPr>
-              <w:t>，因為與較早時間步長相關的權重無法有效更新。</w:t>
+              <w:t>，因為與較早</w:t>
+            </w:r>
+            <w:proofErr w:type="gramStart"/>
+            <w:r>
+              <w:rPr>
+                <w:rFonts w:hint="eastAsia"/>
+                <w:color w:val="FF0000"/>
+              </w:rPr>
+              <w:t>時間步長相關</w:t>
+            </w:r>
+            <w:proofErr w:type="gramEnd"/>
+            <w:r>
+              <w:rPr>
+                <w:rFonts w:hint="eastAsia"/>
+                <w:color w:val="FF0000"/>
+              </w:rPr>
+              <w:t>的權重無法有效更新。</w:t>
             </w:r>
           </w:p>
           <w:p>
@@ -1005,7 +1113,23 @@
                 <w:rFonts w:hint="eastAsia"/>
                 <w:color w:val="FF0000"/>
               </w:rPr>
-              <w:t>。雖然梯度爆炸問題相對較少見，但它會使</w:t>
+              <w:t>。</w:t>
+            </w:r>
+            <w:proofErr w:type="gramStart"/>
+            <w:r>
+              <w:rPr>
+                <w:rFonts w:hint="eastAsia"/>
+                <w:color w:val="FF0000"/>
+              </w:rPr>
+              <w:t>雖然梯</w:t>
+            </w:r>
+            <w:proofErr w:type="gramEnd"/>
+            <w:r>
+              <w:rPr>
+                <w:rFonts w:hint="eastAsia"/>
+                <w:color w:val="FF0000"/>
+              </w:rPr>
+              <w:t>度爆炸問題相對較少見，但它會使</w:t>
             </w:r>
             <w:r>
               <w:rPr>
@@ -1083,6 +1207,7 @@
                 <w:color w:val="FF0000"/>
               </w:rPr>
             </w:pPr>
+            <w:proofErr w:type="gramStart"/>
             <w:r>
               <w:rPr>
                 <w:rFonts w:hint="eastAsia"/>
@@ -1091,7 +1216,17 @@
                 <w:color w:val="FF0000"/>
               </w:rPr>
               <w:lastRenderedPageBreak/>
-              <w:t>由於梯度消失問題</w:t>
+              <w:t>由於梯</w:t>
+            </w:r>
+            <w:proofErr w:type="gramEnd"/>
+            <w:r>
+              <w:rPr>
+                <w:rFonts w:hint="eastAsia"/>
+                <w:b/>
+                <w:bCs/>
+                <w:color w:val="FF0000"/>
+              </w:rPr>
+              <w:t>度消失問題</w:t>
             </w:r>
             <w:r>
               <w:rPr>
@@ -1170,6 +1305,508 @@
             <w:pPr>
               <w:jc w:val="both"/>
               <w:rPr>
+                <w:rFonts w:hint="eastAsia"/>
+                <w:color w:val="FF0000"/>
+              </w:rPr>
+            </w:pPr>
+            <w:r>
+              <w:rPr>
+                <w:rFonts w:hint="eastAsia"/>
+                <w:color w:val="FF0000"/>
+              </w:rPr>
+              <w:lastRenderedPageBreak/>
+              <w:t>解決方案</w:t>
+            </w:r>
+          </w:p>
+        </w:tc>
+      </w:tr>
+      <w:tr>
+        <w:tc>
+          <w:tcPr>
+            <w:tcW w:w="8296" w:type="dxa"/>
+          </w:tcPr>
+          <w:p>
+            <w:pPr>
+              <w:jc w:val="both"/>
+              <w:rPr>
+                <w:b/>
+                <w:bCs/>
+                <w:color w:val="FF0000"/>
+                <w:sz w:val="32"/>
+                <w:szCs w:val="32"/>
+              </w:rPr>
+            </w:pPr>
+            <w:r>
+              <w:rPr>
+                <w:rFonts w:hint="eastAsia"/>
+                <w:b/>
+                <w:bCs/>
+                <w:color w:val="FF0000"/>
+                <w:sz w:val="32"/>
+                <w:szCs w:val="32"/>
+              </w:rPr>
+              <w:t>長短期記憶網絡（</w:t>
+            </w:r>
+            <w:r>
+              <w:rPr>
+                <w:rFonts w:hint="eastAsia"/>
+                <w:b/>
+                <w:bCs/>
+                <w:color w:val="FF0000"/>
+                <w:sz w:val="32"/>
+                <w:szCs w:val="32"/>
+              </w:rPr>
+              <w:t>LSTM</w:t>
+            </w:r>
+            <w:r>
+              <w:rPr>
+                <w:rFonts w:hint="eastAsia"/>
+                <w:b/>
+                <w:bCs/>
+                <w:color w:val="FF0000"/>
+                <w:sz w:val="32"/>
+                <w:szCs w:val="32"/>
+              </w:rPr>
+              <w:t>，</w:t>
+            </w:r>
+            <w:r>
+              <w:rPr>
+                <w:rFonts w:hint="eastAsia"/>
+                <w:b/>
+                <w:bCs/>
+                <w:color w:val="FF0000"/>
+                <w:sz w:val="32"/>
+                <w:szCs w:val="32"/>
+              </w:rPr>
+              <w:t>Long Short-Term Memory</w:t>
+            </w:r>
+            <w:r>
+              <w:rPr>
+                <w:rFonts w:hint="eastAsia"/>
+                <w:b/>
+                <w:bCs/>
+                <w:color w:val="FF0000"/>
+                <w:sz w:val="32"/>
+                <w:szCs w:val="32"/>
+              </w:rPr>
+              <w:t>）：</w:t>
+            </w:r>
+          </w:p>
+          <w:p>
+            <w:pPr>
+              <w:jc w:val="both"/>
+              <w:rPr>
+                <w:color w:val="FF0000"/>
+              </w:rPr>
+            </w:pPr>
+            <w:r>
+              <w:rPr>
+                <w:rFonts w:hint="eastAsia"/>
+                <w:b/>
+                <w:bCs/>
+                <w:color w:val="00B050"/>
+              </w:rPr>
+              <w:t>LSTM</w:t>
+            </w:r>
+            <w:r>
+              <w:rPr>
+                <w:rFonts w:hint="eastAsia"/>
+                <w:b/>
+                <w:bCs/>
+                <w:color w:val="00B050"/>
+              </w:rPr>
+              <w:t>網絡設計用來避免長期依賴問題</w:t>
+            </w:r>
+            <w:r>
+              <w:rPr>
+                <w:rFonts w:hint="eastAsia"/>
+                <w:color w:val="FF0000"/>
+              </w:rPr>
+              <w:t>。</w:t>
+            </w:r>
+          </w:p>
+          <w:p>
+            <w:pPr>
+              <w:jc w:val="both"/>
+              <w:rPr>
+                <w:color w:val="FF0000"/>
+              </w:rPr>
+            </w:pPr>
+            <w:r>
+              <w:rPr>
+                <w:rFonts w:hint="eastAsia"/>
+                <w:b/>
+                <w:bCs/>
+                <w:color w:val="FF0000"/>
+              </w:rPr>
+              <w:t>記憶單元</w:t>
+            </w:r>
+            <w:r>
+              <w:rPr>
+                <w:rFonts w:hint="eastAsia"/>
+                <w:color w:val="FF0000"/>
+              </w:rPr>
+              <w:t>和</w:t>
+            </w:r>
+            <w:r>
+              <w:rPr>
+                <w:rFonts w:hint="eastAsia"/>
+                <w:b/>
+                <w:bCs/>
+                <w:color w:val="FF0000"/>
+              </w:rPr>
+              <w:t>輸入門、遺忘門和輸出門</w:t>
+            </w:r>
+            <w:r>
+              <w:rPr>
+                <w:rFonts w:hint="eastAsia"/>
+                <w:color w:val="FF0000"/>
+              </w:rPr>
+              <w:t>。</w:t>
+            </w:r>
+          </w:p>
+          <w:p>
+            <w:pPr>
+              <w:jc w:val="both"/>
+              <w:rPr>
+                <w:color w:val="FF0000"/>
+              </w:rPr>
+            </w:pPr>
+            <w:r>
+              <w:rPr>
+                <w:rFonts w:hint="eastAsia"/>
+                <w:color w:val="FF0000"/>
+              </w:rPr>
+              <w:t>記憶單元</w:t>
+            </w:r>
+            <w:r>
+              <w:rPr>
+                <w:rFonts w:hint="eastAsia"/>
+                <w:color w:val="FF0000"/>
+              </w:rPr>
+              <w:t>：</w:t>
+            </w:r>
+            <w:r>
+              <w:rPr>
+                <w:rFonts w:hint="eastAsia"/>
+                <w:color w:val="FF0000"/>
+              </w:rPr>
+              <w:t>能夠長時間存儲</w:t>
+            </w:r>
+            <w:r>
+              <w:rPr>
+                <w:rFonts w:hint="eastAsia"/>
+                <w:color w:val="FF0000"/>
+              </w:rPr>
+              <w:t>訊息</w:t>
+            </w:r>
+            <w:r>
+              <w:rPr>
+                <w:rFonts w:hint="eastAsia"/>
+                <w:color w:val="FF0000"/>
+              </w:rPr>
+              <w:t>，</w:t>
+            </w:r>
+            <w:r>
+              <w:rPr>
+                <w:rFonts w:hint="eastAsia"/>
+                <w:color w:val="FF0000"/>
+              </w:rPr>
+              <w:t xml:space="preserve"> </w:t>
+            </w:r>
+          </w:p>
+          <w:p>
+            <w:pPr>
+              <w:jc w:val="both"/>
+              <w:rPr>
+                <w:color w:val="FF0000"/>
+              </w:rPr>
+            </w:pPr>
+            <w:r>
+              <w:rPr>
+                <w:rFonts w:hint="eastAsia"/>
+                <w:b/>
+                <w:bCs/>
+                <w:color w:val="FF0000"/>
+              </w:rPr>
+              <w:t>遺忘門（</w:t>
+            </w:r>
+            <w:r>
+              <w:rPr>
+                <w:rFonts w:hint="eastAsia"/>
+                <w:b/>
+                <w:bCs/>
+                <w:color w:val="FF0000"/>
+              </w:rPr>
+              <w:t>Forget Gate</w:t>
+            </w:r>
+            <w:r>
+              <w:rPr>
+                <w:rFonts w:hint="eastAsia"/>
+                <w:b/>
+                <w:bCs/>
+                <w:color w:val="FF0000"/>
+              </w:rPr>
+              <w:t>）</w:t>
+            </w:r>
+            <w:r>
+              <w:rPr>
+                <w:rFonts w:hint="eastAsia"/>
+                <w:color w:val="FF0000"/>
+              </w:rPr>
+              <w:t>：</w:t>
+            </w:r>
+            <w:r>
+              <w:rPr>
+                <w:rFonts w:hint="eastAsia"/>
+                <w:color w:val="FF0000"/>
+              </w:rPr>
+              <w:t xml:space="preserve"> </w:t>
+            </w:r>
+            <w:r>
+              <w:rPr>
+                <w:rFonts w:hint="eastAsia"/>
+                <w:color w:val="FF0000"/>
+              </w:rPr>
+              <w:t>決定應該</w:t>
+            </w:r>
+            <w:r>
+              <w:rPr>
+                <w:rFonts w:hint="eastAsia"/>
+                <w:b/>
+                <w:bCs/>
+                <w:color w:val="FF0000"/>
+              </w:rPr>
+              <w:t>丟棄多少</w:t>
+            </w:r>
+            <w:r>
+              <w:rPr>
+                <w:rFonts w:hint="eastAsia"/>
+                <w:b/>
+                <w:bCs/>
+                <w:color w:val="FF0000"/>
+              </w:rPr>
+              <w:t>訊息</w:t>
+            </w:r>
+            <w:r>
+              <w:rPr>
+                <w:rFonts w:hint="eastAsia"/>
+                <w:color w:val="FF0000"/>
+              </w:rPr>
+              <w:t>。</w:t>
+            </w:r>
+          </w:p>
+          <w:p>
+            <w:pPr>
+              <w:jc w:val="both"/>
+              <w:rPr>
+                <w:color w:val="FF0000"/>
+              </w:rPr>
+            </w:pPr>
+            <w:r>
+              <w:rPr>
+                <w:rFonts w:hint="eastAsia"/>
+                <w:b/>
+                <w:bCs/>
+                <w:color w:val="FF0000"/>
+              </w:rPr>
+              <w:t>輸入門（</w:t>
+            </w:r>
+            <w:r>
+              <w:rPr>
+                <w:rFonts w:hint="eastAsia"/>
+                <w:b/>
+                <w:bCs/>
+                <w:color w:val="FF0000"/>
+              </w:rPr>
+              <w:t>Input Gate</w:t>
+            </w:r>
+            <w:r>
+              <w:rPr>
+                <w:rFonts w:hint="eastAsia"/>
+                <w:b/>
+                <w:bCs/>
+                <w:color w:val="FF0000"/>
+              </w:rPr>
+              <w:t>）</w:t>
+            </w:r>
+            <w:r>
+              <w:rPr>
+                <w:rFonts w:hint="eastAsia"/>
+                <w:color w:val="FF0000"/>
+              </w:rPr>
+              <w:t>：</w:t>
+            </w:r>
+            <w:r>
+              <w:rPr>
+                <w:rFonts w:hint="eastAsia"/>
+                <w:color w:val="FF0000"/>
+              </w:rPr>
+              <w:t xml:space="preserve"> </w:t>
+            </w:r>
+            <w:r>
+              <w:rPr>
+                <w:rFonts w:hint="eastAsia"/>
+                <w:color w:val="FF0000"/>
+              </w:rPr>
+              <w:t>決定應該</w:t>
+            </w:r>
+            <w:r>
+              <w:rPr>
+                <w:rFonts w:hint="eastAsia"/>
+                <w:b/>
+                <w:bCs/>
+                <w:color w:val="FF0000"/>
+              </w:rPr>
+              <w:t>存儲多少新訊息</w:t>
+            </w:r>
+            <w:r>
+              <w:rPr>
+                <w:rFonts w:hint="eastAsia"/>
+                <w:color w:val="FF0000"/>
+              </w:rPr>
+              <w:t>。</w:t>
+            </w:r>
+          </w:p>
+          <w:p>
+            <w:pPr>
+              <w:jc w:val="both"/>
+              <w:rPr>
+                <w:color w:val="FF0000"/>
+              </w:rPr>
+            </w:pPr>
+            <w:r>
+              <w:rPr>
+                <w:rFonts w:hint="eastAsia"/>
+                <w:b/>
+                <w:bCs/>
+                <w:color w:val="FF0000"/>
+              </w:rPr>
+              <w:t>輸出門（</w:t>
+            </w:r>
+            <w:r>
+              <w:rPr>
+                <w:rFonts w:hint="eastAsia"/>
+                <w:b/>
+                <w:bCs/>
+                <w:color w:val="FF0000"/>
+              </w:rPr>
+              <w:t>Output Gate</w:t>
+            </w:r>
+            <w:r>
+              <w:rPr>
+                <w:rFonts w:hint="eastAsia"/>
+                <w:b/>
+                <w:bCs/>
+                <w:color w:val="FF0000"/>
+              </w:rPr>
+              <w:t>）</w:t>
+            </w:r>
+            <w:r>
+              <w:rPr>
+                <w:rFonts w:hint="eastAsia"/>
+                <w:color w:val="FF0000"/>
+              </w:rPr>
+              <w:t>：</w:t>
+            </w:r>
+            <w:r>
+              <w:rPr>
+                <w:rFonts w:hint="eastAsia"/>
+                <w:color w:val="FF0000"/>
+              </w:rPr>
+              <w:t xml:space="preserve"> </w:t>
+            </w:r>
+            <w:r>
+              <w:rPr>
+                <w:rFonts w:hint="eastAsia"/>
+                <w:color w:val="FF0000"/>
+              </w:rPr>
+              <w:t>決定應該</w:t>
+            </w:r>
+            <w:r>
+              <w:rPr>
+                <w:rFonts w:hint="eastAsia"/>
+                <w:b/>
+                <w:bCs/>
+                <w:color w:val="FF0000"/>
+              </w:rPr>
+              <w:t>輸出多少訊息</w:t>
+            </w:r>
+            <w:r>
+              <w:rPr>
+                <w:rFonts w:hint="eastAsia"/>
+                <w:color w:val="FF0000"/>
+              </w:rPr>
+              <w:t>。</w:t>
+            </w:r>
+          </w:p>
+          <w:p>
+            <w:pPr>
+              <w:jc w:val="both"/>
+              <w:rPr>
+                <w:color w:val="FF0000"/>
+              </w:rPr>
+            </w:pPr>
+            <w:r>
+              <w:rPr>
+                <w:rFonts w:hint="eastAsia"/>
+                <w:color w:val="FF0000"/>
+              </w:rPr>
+              <w:t>優勢：</w:t>
+            </w:r>
+            <w:r>
+              <w:rPr>
+                <w:rFonts w:hint="eastAsia"/>
+                <w:color w:val="FF0000"/>
+              </w:rPr>
+              <w:t xml:space="preserve"> </w:t>
+            </w:r>
+            <w:r>
+              <w:rPr>
+                <w:rFonts w:hint="eastAsia"/>
+                <w:color w:val="FF0000"/>
+              </w:rPr>
+              <w:t>這種結構</w:t>
+            </w:r>
+            <w:r>
+              <w:rPr>
+                <w:rFonts w:hint="eastAsia"/>
+                <w:b/>
+                <w:bCs/>
+                <w:color w:val="00B050"/>
+              </w:rPr>
+              <w:t>允許</w:t>
+            </w:r>
+            <w:r>
+              <w:rPr>
+                <w:rFonts w:hint="eastAsia"/>
+                <w:b/>
+                <w:bCs/>
+                <w:color w:val="00B050"/>
+              </w:rPr>
+              <w:t>LSTM</w:t>
+            </w:r>
+            <w:r>
+              <w:rPr>
+                <w:rFonts w:hint="eastAsia"/>
+                <w:b/>
+                <w:bCs/>
+                <w:color w:val="00B050"/>
+              </w:rPr>
+              <w:t>有效捕捉長期依賴，並減輕梯度消失問題</w:t>
+            </w:r>
+            <w:r>
+              <w:rPr>
+                <w:rFonts w:hint="eastAsia"/>
+                <w:color w:val="FF0000"/>
+              </w:rPr>
+              <w:t>。</w:t>
+            </w:r>
+          </w:p>
+          <w:p>
+            <w:pPr>
+              <w:jc w:val="both"/>
+              <w:rPr>
                 <w:color w:val="00B050"/>
               </w:rPr>
             </w:pPr>
@@ -1185,15 +1822,445 @@
             <w:pPr>
               <w:jc w:val="both"/>
               <w:rPr>
-                <w:color w:val="FF0000"/>
+                <w:b/>
+                <w:bCs/>
+                <w:color w:val="FF0000"/>
+                <w:sz w:val="32"/>
+                <w:szCs w:val="32"/>
               </w:rPr>
             </w:pPr>
             <w:r>
               <w:rPr>
                 <w:rFonts w:hint="eastAsia"/>
-                <w:color w:val="FF0000"/>
-              </w:rPr>
-              <w:t>解決方案</w:t>
+                <w:b/>
+                <w:bCs/>
+                <w:color w:val="FF0000"/>
+                <w:sz w:val="32"/>
+                <w:szCs w:val="32"/>
+              </w:rPr>
+              <w:t>門控循環單元（</w:t>
+            </w:r>
+            <w:r>
+              <w:rPr>
+                <w:rFonts w:hint="eastAsia"/>
+                <w:b/>
+                <w:bCs/>
+                <w:color w:val="00B050"/>
+                <w:sz w:val="32"/>
+                <w:szCs w:val="32"/>
+              </w:rPr>
+              <w:t>GRU</w:t>
+            </w:r>
+            <w:r>
+              <w:rPr>
+                <w:rFonts w:hint="eastAsia"/>
+                <w:b/>
+                <w:bCs/>
+                <w:color w:val="FF0000"/>
+                <w:sz w:val="32"/>
+                <w:szCs w:val="32"/>
+              </w:rPr>
+              <w:t>，</w:t>
+            </w:r>
+            <w:r>
+              <w:rPr>
+                <w:rFonts w:hint="eastAsia"/>
+                <w:b/>
+                <w:bCs/>
+                <w:color w:val="FF0000"/>
+                <w:sz w:val="32"/>
+                <w:szCs w:val="32"/>
+              </w:rPr>
+              <w:t>Gated Recurrent Unit</w:t>
+            </w:r>
+            <w:r>
+              <w:rPr>
+                <w:rFonts w:hint="eastAsia"/>
+                <w:b/>
+                <w:bCs/>
+                <w:color w:val="FF0000"/>
+                <w:sz w:val="32"/>
+                <w:szCs w:val="32"/>
+              </w:rPr>
+              <w:t>）：</w:t>
+            </w:r>
+          </w:p>
+          <w:p>
+            <w:pPr>
+              <w:jc w:val="both"/>
+              <w:rPr>
+                <w:color w:val="FF0000"/>
+              </w:rPr>
+            </w:pPr>
+            <w:r>
+              <w:rPr>
+                <w:rFonts w:hint="eastAsia"/>
+                <w:color w:val="FF0000"/>
+              </w:rPr>
+              <w:t>結構：</w:t>
+            </w:r>
+          </w:p>
+          <w:p>
+            <w:pPr>
+              <w:jc w:val="both"/>
+              <w:rPr>
+                <w:color w:val="FF0000"/>
+              </w:rPr>
+            </w:pPr>
+            <w:r>
+              <w:rPr>
+                <w:rFonts w:hint="eastAsia"/>
+                <w:color w:val="FF0000"/>
+              </w:rPr>
+              <w:t>GRU</w:t>
+            </w:r>
+            <w:r>
+              <w:rPr>
+                <w:rFonts w:hint="eastAsia"/>
+                <w:color w:val="FF0000"/>
+              </w:rPr>
+              <w:t>是</w:t>
+            </w:r>
+            <w:r>
+              <w:rPr>
+                <w:rFonts w:hint="eastAsia"/>
+                <w:color w:val="FF0000"/>
+              </w:rPr>
+              <w:t>LSTM</w:t>
+            </w:r>
+            <w:r>
+              <w:rPr>
+                <w:rFonts w:hint="eastAsia"/>
+                <w:color w:val="FF0000"/>
+              </w:rPr>
+              <w:t>的簡化版本，結合</w:t>
+            </w:r>
+            <w:r>
+              <w:rPr>
+                <w:rFonts w:hint="eastAsia"/>
+                <w:b/>
+                <w:bCs/>
+                <w:strike/>
+                <w:color w:val="FF0000"/>
+              </w:rPr>
+              <w:t>遺忘門（</w:t>
+            </w:r>
+            <w:r>
+              <w:rPr>
+                <w:rFonts w:hint="eastAsia"/>
+                <w:b/>
+                <w:bCs/>
+                <w:strike/>
+                <w:color w:val="FF0000"/>
+              </w:rPr>
+              <w:t>Forget Gate</w:t>
+            </w:r>
+            <w:r>
+              <w:rPr>
+                <w:rFonts w:hint="eastAsia"/>
+                <w:b/>
+                <w:bCs/>
+                <w:strike/>
+                <w:color w:val="FF0000"/>
+              </w:rPr>
+              <w:t>）</w:t>
+            </w:r>
+            <w:r>
+              <w:rPr>
+                <w:rFonts w:hint="eastAsia"/>
+                <w:strike/>
+                <w:color w:val="FF0000"/>
+              </w:rPr>
+              <w:t>和輸入門</w:t>
+            </w:r>
+            <w:r>
+              <w:rPr>
+                <w:rFonts w:hint="eastAsia"/>
+                <w:b/>
+                <w:bCs/>
+                <w:strike/>
+                <w:color w:val="FF0000"/>
+              </w:rPr>
+              <w:t>（</w:t>
+            </w:r>
+            <w:r>
+              <w:rPr>
+                <w:rFonts w:hint="eastAsia"/>
+                <w:b/>
+                <w:bCs/>
+                <w:strike/>
+                <w:color w:val="FF0000"/>
+              </w:rPr>
+              <w:t>Input Gate</w:t>
+            </w:r>
+            <w:r>
+              <w:rPr>
+                <w:rFonts w:hint="eastAsia"/>
+                <w:b/>
+                <w:bCs/>
+                <w:strike/>
+                <w:color w:val="FF0000"/>
+              </w:rPr>
+              <w:t>）</w:t>
+            </w:r>
+            <w:r>
+              <w:rPr>
+                <w:rFonts w:hint="eastAsia"/>
+                <w:b/>
+                <w:bCs/>
+                <w:color w:val="00B050"/>
+              </w:rPr>
+              <w:t>成為一個更新門，</w:t>
+            </w:r>
+            <w:r>
+              <w:rPr>
+                <w:rFonts w:hint="eastAsia"/>
+                <w:color w:val="FF0000"/>
+              </w:rPr>
+              <w:t>並將</w:t>
+            </w:r>
+            <w:r>
+              <w:rPr>
+                <w:rFonts w:hint="eastAsia"/>
+                <w:b/>
+                <w:bCs/>
+                <w:color w:val="00B050"/>
+              </w:rPr>
+              <w:t>記憶單元和隱藏狀態合併</w:t>
+            </w:r>
+            <w:r>
+              <w:rPr>
+                <w:rFonts w:hint="eastAsia"/>
+                <w:color w:val="FF0000"/>
+              </w:rPr>
+              <w:t>。</w:t>
+            </w:r>
+          </w:p>
+          <w:p>
+            <w:pPr>
+              <w:jc w:val="both"/>
+              <w:rPr>
+                <w:color w:val="FF0000"/>
+              </w:rPr>
+            </w:pPr>
+            <w:r>
+              <w:rPr>
+                <w:rFonts w:hint="eastAsia"/>
+                <w:color w:val="FF0000"/>
+              </w:rPr>
+              <w:t>它包含兩個門：</w:t>
+            </w:r>
+            <w:r>
+              <w:rPr>
+                <w:rFonts w:hint="eastAsia"/>
+                <w:b/>
+                <w:bCs/>
+                <w:color w:val="00B050"/>
+              </w:rPr>
+              <w:t>更新門和</w:t>
+            </w:r>
+            <w:proofErr w:type="gramStart"/>
+            <w:r>
+              <w:rPr>
+                <w:rFonts w:hint="eastAsia"/>
+                <w:b/>
+                <w:bCs/>
+                <w:color w:val="00B050"/>
+              </w:rPr>
+              <w:t>重置門</w:t>
+            </w:r>
+            <w:proofErr w:type="gramEnd"/>
+            <w:r>
+              <w:rPr>
+                <w:rFonts w:hint="eastAsia"/>
+                <w:color w:val="FF0000"/>
+              </w:rPr>
+              <w:t>。</w:t>
+            </w:r>
+          </w:p>
+          <w:p>
+            <w:pPr>
+              <w:jc w:val="both"/>
+              <w:rPr>
+                <w:color w:val="FF0000"/>
+              </w:rPr>
+            </w:pPr>
+            <w:r>
+              <w:rPr>
+                <w:rFonts w:hint="eastAsia"/>
+                <w:color w:val="FF0000"/>
+              </w:rPr>
+              <w:t>運作：</w:t>
+            </w:r>
+          </w:p>
+          <w:p>
+            <w:pPr>
+              <w:jc w:val="both"/>
+              <w:rPr>
+                <w:color w:val="FF0000"/>
+              </w:rPr>
+            </w:pPr>
+            <w:r>
+              <w:rPr>
+                <w:rFonts w:hint="eastAsia"/>
+                <w:color w:val="FF0000"/>
+              </w:rPr>
+              <w:t>更新門（</w:t>
+            </w:r>
+            <w:r>
+              <w:rPr>
+                <w:rFonts w:hint="eastAsia"/>
+                <w:color w:val="FF0000"/>
+              </w:rPr>
+              <w:t>Update Gate</w:t>
+            </w:r>
+            <w:r>
+              <w:rPr>
+                <w:rFonts w:hint="eastAsia"/>
+                <w:color w:val="FF0000"/>
+              </w:rPr>
+              <w:t>）：</w:t>
+            </w:r>
+            <w:r>
+              <w:rPr>
+                <w:rFonts w:hint="eastAsia"/>
+                <w:color w:val="FF0000"/>
+              </w:rPr>
+              <w:t xml:space="preserve"> </w:t>
+            </w:r>
+            <w:r>
+              <w:rPr>
+                <w:rFonts w:hint="eastAsia"/>
+                <w:color w:val="FF0000"/>
+              </w:rPr>
+              <w:t>決定需要</w:t>
+            </w:r>
+            <w:r>
+              <w:rPr>
+                <w:rFonts w:hint="eastAsia"/>
+                <w:b/>
+                <w:bCs/>
+                <w:color w:val="FF0000"/>
+              </w:rPr>
+              <w:t>保留多少過去訊息</w:t>
+            </w:r>
+            <w:r>
+              <w:rPr>
+                <w:rFonts w:hint="eastAsia"/>
+                <w:color w:val="FF0000"/>
+              </w:rPr>
+              <w:t>。</w:t>
+            </w:r>
+          </w:p>
+          <w:p>
+            <w:pPr>
+              <w:jc w:val="both"/>
+              <w:rPr>
+                <w:color w:val="FF0000"/>
+              </w:rPr>
+            </w:pPr>
+            <w:proofErr w:type="gramStart"/>
+            <w:r>
+              <w:rPr>
+                <w:rFonts w:hint="eastAsia"/>
+                <w:color w:val="FF0000"/>
+              </w:rPr>
+              <w:t>重置門</w:t>
+            </w:r>
+            <w:proofErr w:type="gramEnd"/>
+            <w:r>
+              <w:rPr>
+                <w:rFonts w:hint="eastAsia"/>
+                <w:color w:val="FF0000"/>
+              </w:rPr>
+              <w:t>（</w:t>
+            </w:r>
+            <w:r>
+              <w:rPr>
+                <w:rFonts w:hint="eastAsia"/>
+                <w:color w:val="FF0000"/>
+              </w:rPr>
+              <w:t>Reset Gate</w:t>
+            </w:r>
+            <w:r>
+              <w:rPr>
+                <w:rFonts w:hint="eastAsia"/>
+                <w:color w:val="FF0000"/>
+              </w:rPr>
+              <w:t>）：</w:t>
+            </w:r>
+            <w:r>
+              <w:rPr>
+                <w:rFonts w:hint="eastAsia"/>
+                <w:color w:val="FF0000"/>
+              </w:rPr>
+              <w:t xml:space="preserve"> </w:t>
+            </w:r>
+            <w:r>
+              <w:rPr>
+                <w:rFonts w:hint="eastAsia"/>
+                <w:color w:val="FF0000"/>
+              </w:rPr>
+              <w:t>決定應該</w:t>
+            </w:r>
+            <w:r>
+              <w:rPr>
+                <w:rFonts w:hint="eastAsia"/>
+                <w:b/>
+                <w:bCs/>
+                <w:color w:val="FF0000"/>
+              </w:rPr>
+              <w:t>忘記多少過去訊息</w:t>
+            </w:r>
+            <w:r>
+              <w:rPr>
+                <w:rFonts w:hint="eastAsia"/>
+                <w:color w:val="FF0000"/>
+              </w:rPr>
+              <w:t>。</w:t>
+            </w:r>
+          </w:p>
+          <w:p>
+            <w:pPr>
+              <w:jc w:val="both"/>
+              <w:rPr>
+                <w:color w:val="FF0000"/>
+              </w:rPr>
+            </w:pPr>
+            <w:r>
+              <w:rPr>
+                <w:rFonts w:hint="eastAsia"/>
+                <w:color w:val="FF0000"/>
+              </w:rPr>
+              <w:t>優勢：</w:t>
+            </w:r>
+            <w:r>
+              <w:rPr>
+                <w:rFonts w:hint="eastAsia"/>
+                <w:color w:val="FF0000"/>
+              </w:rPr>
+              <w:t xml:space="preserve"> GRU</w:t>
+            </w:r>
+            <w:r>
+              <w:rPr>
+                <w:rFonts w:hint="eastAsia"/>
+                <w:color w:val="FF0000"/>
+              </w:rPr>
+              <w:t>的計算效率比</w:t>
+            </w:r>
+            <w:r>
+              <w:rPr>
+                <w:rFonts w:hint="eastAsia"/>
+                <w:color w:val="FF0000"/>
+              </w:rPr>
+              <w:t>LSTM</w:t>
+            </w:r>
+            <w:r>
+              <w:rPr>
+                <w:rFonts w:hint="eastAsia"/>
+                <w:color w:val="FF0000"/>
+              </w:rPr>
+              <w:t>更高，在許多任務中表現相似。</w:t>
             </w:r>
           </w:p>
           <w:p>
@@ -1231,939 +2298,6 @@
                 <w:sz w:val="32"/>
                 <w:szCs w:val="32"/>
               </w:rPr>
-              <w:t>長短期記憶網絡（</w:t>
-            </w:r>
-            <w:r>
-              <w:rPr>
-                <w:rFonts w:hint="eastAsia"/>
-                <w:b/>
-                <w:bCs/>
-                <w:color w:val="FF0000"/>
-                <w:sz w:val="32"/>
-                <w:szCs w:val="32"/>
-              </w:rPr>
-              <w:t>LSTM</w:t>
-            </w:r>
-            <w:r>
-              <w:rPr>
-                <w:rFonts w:hint="eastAsia"/>
-                <w:b/>
-                <w:bCs/>
-                <w:color w:val="FF0000"/>
-                <w:sz w:val="32"/>
-                <w:szCs w:val="32"/>
-              </w:rPr>
-              <w:t>，</w:t>
-            </w:r>
-            <w:r>
-              <w:rPr>
-                <w:rFonts w:hint="eastAsia"/>
-                <w:b/>
-                <w:bCs/>
-                <w:color w:val="FF0000"/>
-                <w:sz w:val="32"/>
-                <w:szCs w:val="32"/>
-              </w:rPr>
-              <w:t>Long Short-Term Memory</w:t>
-            </w:r>
-            <w:r>
-              <w:rPr>
-                <w:rFonts w:hint="eastAsia"/>
-                <w:b/>
-                <w:bCs/>
-                <w:color w:val="FF0000"/>
-                <w:sz w:val="32"/>
-                <w:szCs w:val="32"/>
-              </w:rPr>
-              <w:t>）：</w:t>
-            </w:r>
-          </w:p>
-          <w:p>
-            <w:pPr>
-              <w:jc w:val="both"/>
-              <w:rPr>
-                <w:color w:val="FF0000"/>
-              </w:rPr>
-            </w:pPr>
-            <w:r>
-              <w:rPr>
-                <w:rFonts w:hint="eastAsia"/>
-                <w:b/>
-                <w:bCs/>
-                <w:color w:val="00B050"/>
-              </w:rPr>
-              <w:t>LSTM</w:t>
-            </w:r>
-            <w:r>
-              <w:rPr>
-                <w:rFonts w:hint="eastAsia"/>
-                <w:b/>
-                <w:bCs/>
-                <w:color w:val="00B050"/>
-              </w:rPr>
-              <w:t>網絡設計用來避免長期依賴問題</w:t>
-            </w:r>
-            <w:r>
-              <w:rPr>
-                <w:rFonts w:hint="eastAsia"/>
-                <w:color w:val="FF0000"/>
-              </w:rPr>
-              <w:t>。</w:t>
-            </w:r>
-          </w:p>
-          <w:p>
-            <w:pPr>
-              <w:jc w:val="both"/>
-              <w:rPr>
-                <w:color w:val="FF0000"/>
-              </w:rPr>
-            </w:pPr>
-            <w:r>
-              <w:rPr>
-                <w:rFonts w:hint="eastAsia"/>
-                <w:b/>
-                <w:bCs/>
-                <w:color w:val="FF0000"/>
-              </w:rPr>
-              <w:t>記憶單元</w:t>
-            </w:r>
-            <w:r>
-              <w:rPr>
-                <w:rFonts w:hint="eastAsia"/>
-                <w:color w:val="FF0000"/>
-              </w:rPr>
-              <w:t>和</w:t>
-            </w:r>
-            <w:r>
-              <w:rPr>
-                <w:rFonts w:hint="eastAsia"/>
-                <w:b/>
-                <w:bCs/>
-                <w:color w:val="FF0000"/>
-              </w:rPr>
-              <w:t>輸入門、遺忘門和輸出門</w:t>
-            </w:r>
-            <w:r>
-              <w:rPr>
-                <w:rFonts w:hint="eastAsia"/>
-                <w:color w:val="FF0000"/>
-              </w:rPr>
-              <w:t>。</w:t>
-            </w:r>
-          </w:p>
-          <w:p>
-            <w:pPr>
-              <w:jc w:val="both"/>
-              <w:rPr>
-                <w:color w:val="FF0000"/>
-              </w:rPr>
-            </w:pPr>
-            <w:r>
-              <w:rPr>
-                <w:rFonts w:hint="eastAsia"/>
-                <w:color w:val="FF0000"/>
-              </w:rPr>
-              <w:t>記憶單元</w:t>
-            </w:r>
-            <w:r>
-              <w:rPr>
-                <w:rFonts w:hint="eastAsia"/>
-                <w:color w:val="FF0000"/>
-              </w:rPr>
-              <w:t>：</w:t>
-            </w:r>
-            <w:r>
-              <w:rPr>
-                <w:rFonts w:hint="eastAsia"/>
-                <w:color w:val="FF0000"/>
-              </w:rPr>
-              <w:t>能夠長時間存儲</w:t>
-            </w:r>
-            <w:r>
-              <w:rPr>
-                <w:rFonts w:hint="eastAsia"/>
-                <w:color w:val="FF0000"/>
-              </w:rPr>
-              <w:t>訊息</w:t>
-            </w:r>
-            <w:r>
-              <w:rPr>
-                <w:rFonts w:hint="eastAsia"/>
-                <w:color w:val="FF0000"/>
-              </w:rPr>
-              <w:t>，</w:t>
-            </w:r>
-            <w:r>
-              <w:rPr>
-                <w:rFonts w:hint="eastAsia"/>
-                <w:color w:val="FF0000"/>
-              </w:rPr>
-              <w:t xml:space="preserve"> </w:t>
-            </w:r>
-          </w:p>
-          <w:p>
-            <w:pPr>
-              <w:jc w:val="both"/>
-              <w:rPr>
-                <w:color w:val="FF0000"/>
-              </w:rPr>
-            </w:pPr>
-            <w:r>
-              <w:rPr>
-                <w:rFonts w:hint="eastAsia"/>
-                <w:b/>
-                <w:bCs/>
-                <w:color w:val="FF0000"/>
-              </w:rPr>
-              <w:t>遺忘門（</w:t>
-            </w:r>
-            <w:r>
-              <w:rPr>
-                <w:rFonts w:hint="eastAsia"/>
-                <w:b/>
-                <w:bCs/>
-                <w:color w:val="FF0000"/>
-              </w:rPr>
-              <w:t>Forget Gate</w:t>
-            </w:r>
-            <w:r>
-              <w:rPr>
-                <w:rFonts w:hint="eastAsia"/>
-                <w:b/>
-                <w:bCs/>
-                <w:color w:val="FF0000"/>
-              </w:rPr>
-              <w:t>）</w:t>
-            </w:r>
-            <w:r>
-              <w:rPr>
-                <w:rFonts w:hint="eastAsia"/>
-                <w:color w:val="FF0000"/>
-              </w:rPr>
-              <w:t>：</w:t>
-            </w:r>
-            <w:r>
-              <w:rPr>
-                <w:rFonts w:hint="eastAsia"/>
-                <w:color w:val="FF0000"/>
-              </w:rPr>
-              <w:t xml:space="preserve"> </w:t>
-            </w:r>
-            <w:r>
-              <w:rPr>
-                <w:rFonts w:hint="eastAsia"/>
-                <w:color w:val="FF0000"/>
-              </w:rPr>
-              <w:t>決定應該</w:t>
-            </w:r>
-            <w:r>
-              <w:rPr>
-                <w:rFonts w:hint="eastAsia"/>
-                <w:b/>
-                <w:bCs/>
-                <w:color w:val="FF0000"/>
-              </w:rPr>
-              <w:t>丟棄多少</w:t>
-            </w:r>
-            <w:r>
-              <w:rPr>
-                <w:rFonts w:hint="eastAsia"/>
-                <w:b/>
-                <w:bCs/>
-                <w:color w:val="FF0000"/>
-              </w:rPr>
-              <w:t>訊息</w:t>
-            </w:r>
-            <w:r>
-              <w:rPr>
-                <w:rFonts w:hint="eastAsia"/>
-                <w:color w:val="FF0000"/>
-              </w:rPr>
-              <w:t>。</w:t>
-            </w:r>
-          </w:p>
-          <w:p>
-            <w:pPr>
-              <w:jc w:val="both"/>
-              <w:rPr>
-                <w:color w:val="FF0000"/>
-              </w:rPr>
-            </w:pPr>
-            <w:r>
-              <w:rPr>
-                <w:rFonts w:hint="eastAsia"/>
-                <w:b/>
-                <w:bCs/>
-                <w:color w:val="FF0000"/>
-              </w:rPr>
-              <w:t>輸入門（</w:t>
-            </w:r>
-            <w:r>
-              <w:rPr>
-                <w:rFonts w:hint="eastAsia"/>
-                <w:b/>
-                <w:bCs/>
-                <w:color w:val="FF0000"/>
-              </w:rPr>
-              <w:t>Input Gate</w:t>
-            </w:r>
-            <w:r>
-              <w:rPr>
-                <w:rFonts w:hint="eastAsia"/>
-                <w:b/>
-                <w:bCs/>
-                <w:color w:val="FF0000"/>
-              </w:rPr>
-              <w:t>）</w:t>
-            </w:r>
-            <w:r>
-              <w:rPr>
-                <w:rFonts w:hint="eastAsia"/>
-                <w:color w:val="FF0000"/>
-              </w:rPr>
-              <w:t>：</w:t>
-            </w:r>
-            <w:r>
-              <w:rPr>
-                <w:rFonts w:hint="eastAsia"/>
-                <w:color w:val="FF0000"/>
-              </w:rPr>
-              <w:t xml:space="preserve"> </w:t>
-            </w:r>
-            <w:r>
-              <w:rPr>
-                <w:rFonts w:hint="eastAsia"/>
-                <w:color w:val="FF0000"/>
-              </w:rPr>
-              <w:t>決定應該</w:t>
-            </w:r>
-            <w:r>
-              <w:rPr>
-                <w:rFonts w:hint="eastAsia"/>
-                <w:b/>
-                <w:bCs/>
-                <w:color w:val="FF0000"/>
-              </w:rPr>
-              <w:t>存儲多少新訊息</w:t>
-            </w:r>
-            <w:r>
-              <w:rPr>
-                <w:rFonts w:hint="eastAsia"/>
-                <w:color w:val="FF0000"/>
-              </w:rPr>
-              <w:t>。</w:t>
-            </w:r>
-          </w:p>
-          <w:p>
-            <w:pPr>
-              <w:jc w:val="both"/>
-              <w:rPr>
-                <w:color w:val="FF0000"/>
-              </w:rPr>
-            </w:pPr>
-            <w:r>
-              <w:rPr>
-                <w:rFonts w:hint="eastAsia"/>
-                <w:b/>
-                <w:bCs/>
-                <w:color w:val="FF0000"/>
-              </w:rPr>
-              <w:t>輸出門（</w:t>
-            </w:r>
-            <w:r>
-              <w:rPr>
-                <w:rFonts w:hint="eastAsia"/>
-                <w:b/>
-                <w:bCs/>
-                <w:color w:val="FF0000"/>
-              </w:rPr>
-              <w:t>Output Gate</w:t>
-            </w:r>
-            <w:r>
-              <w:rPr>
-                <w:rFonts w:hint="eastAsia"/>
-                <w:b/>
-                <w:bCs/>
-                <w:color w:val="FF0000"/>
-              </w:rPr>
-              <w:t>）</w:t>
-            </w:r>
-            <w:r>
-              <w:rPr>
-                <w:rFonts w:hint="eastAsia"/>
-                <w:color w:val="FF0000"/>
-              </w:rPr>
-              <w:t>：</w:t>
-            </w:r>
-            <w:r>
-              <w:rPr>
-                <w:rFonts w:hint="eastAsia"/>
-                <w:color w:val="FF0000"/>
-              </w:rPr>
-              <w:t xml:space="preserve"> </w:t>
-            </w:r>
-            <w:r>
-              <w:rPr>
-                <w:rFonts w:hint="eastAsia"/>
-                <w:color w:val="FF0000"/>
-              </w:rPr>
-              <w:t>決定應該</w:t>
-            </w:r>
-            <w:r>
-              <w:rPr>
-                <w:rFonts w:hint="eastAsia"/>
-                <w:b/>
-                <w:bCs/>
-                <w:color w:val="FF0000"/>
-              </w:rPr>
-              <w:t>輸出多少訊息</w:t>
-            </w:r>
-            <w:r>
-              <w:rPr>
-                <w:rFonts w:hint="eastAsia"/>
-                <w:color w:val="FF0000"/>
-              </w:rPr>
-              <w:t>。</w:t>
-            </w:r>
-          </w:p>
-          <w:p>
-            <w:pPr>
-              <w:jc w:val="both"/>
-              <w:rPr>
-                <w:color w:val="FF0000"/>
-              </w:rPr>
-            </w:pPr>
-            <w:r>
-              <w:rPr>
-                <w:rFonts w:hint="eastAsia"/>
-                <w:color w:val="FF0000"/>
-              </w:rPr>
-              <w:t>優勢：</w:t>
-            </w:r>
-            <w:r>
-              <w:rPr>
-                <w:rFonts w:hint="eastAsia"/>
-                <w:color w:val="FF0000"/>
-              </w:rPr>
-              <w:t xml:space="preserve"> </w:t>
-            </w:r>
-            <w:r>
-              <w:rPr>
-                <w:rFonts w:hint="eastAsia"/>
-                <w:color w:val="FF0000"/>
-              </w:rPr>
-              <w:t>這種結構</w:t>
-            </w:r>
-            <w:r>
-              <w:rPr>
-                <w:rFonts w:hint="eastAsia"/>
-                <w:b/>
-                <w:bCs/>
-                <w:color w:val="00B050"/>
-              </w:rPr>
-              <w:t>允許</w:t>
-            </w:r>
-            <w:r>
-              <w:rPr>
-                <w:rFonts w:hint="eastAsia"/>
-                <w:b/>
-                <w:bCs/>
-                <w:color w:val="00B050"/>
-              </w:rPr>
-              <w:t>LSTM</w:t>
-            </w:r>
-            <w:r>
-              <w:rPr>
-                <w:rFonts w:hint="eastAsia"/>
-                <w:b/>
-                <w:bCs/>
-                <w:color w:val="00B050"/>
-              </w:rPr>
-              <w:t>有效捕捉長期依賴，並減輕梯度消失問題</w:t>
-            </w:r>
-            <w:r>
-              <w:rPr>
-                <w:rFonts w:hint="eastAsia"/>
-                <w:color w:val="FF0000"/>
-              </w:rPr>
-              <w:t>。</w:t>
-            </w:r>
-          </w:p>
-          <w:p>
-            <w:pPr>
-              <w:jc w:val="both"/>
-              <w:rPr>
-                <w:color w:val="00B050"/>
-              </w:rPr>
-            </w:pPr>
-          </w:p>
-        </w:tc>
-      </w:tr>
-      <w:tr>
-        <w:tc>
-          <w:tcPr>
-            <w:tcW w:w="8296" w:type="dxa"/>
-          </w:tcPr>
-          <w:p>
-            <w:pPr>
-              <w:jc w:val="both"/>
-              <w:rPr>
-                <w:b/>
-                <w:bCs/>
-                <w:color w:val="FF0000"/>
-                <w:sz w:val="32"/>
-                <w:szCs w:val="32"/>
-              </w:rPr>
-            </w:pPr>
-            <w:r>
-              <w:rPr>
-                <w:rFonts w:hint="eastAsia"/>
-                <w:b/>
-                <w:bCs/>
-                <w:color w:val="FF0000"/>
-                <w:sz w:val="32"/>
-                <w:szCs w:val="32"/>
-              </w:rPr>
-              <w:t>門控循環單元（</w:t>
-            </w:r>
-            <w:r>
-              <w:rPr>
-                <w:rFonts w:hint="eastAsia"/>
-                <w:b/>
-                <w:bCs/>
-                <w:color w:val="00B050"/>
-                <w:sz w:val="32"/>
-                <w:szCs w:val="32"/>
-              </w:rPr>
-              <w:t>GRU</w:t>
-            </w:r>
-            <w:r>
-              <w:rPr>
-                <w:rFonts w:hint="eastAsia"/>
-                <w:b/>
-                <w:bCs/>
-                <w:color w:val="FF0000"/>
-                <w:sz w:val="32"/>
-                <w:szCs w:val="32"/>
-              </w:rPr>
-              <w:t>，</w:t>
-            </w:r>
-            <w:r>
-              <w:rPr>
-                <w:rFonts w:hint="eastAsia"/>
-                <w:b/>
-                <w:bCs/>
-                <w:color w:val="FF0000"/>
-                <w:sz w:val="32"/>
-                <w:szCs w:val="32"/>
-              </w:rPr>
-              <w:t>Gated Recurrent Unit</w:t>
-            </w:r>
-            <w:r>
-              <w:rPr>
-                <w:rFonts w:hint="eastAsia"/>
-                <w:b/>
-                <w:bCs/>
-                <w:color w:val="FF0000"/>
-                <w:sz w:val="32"/>
-                <w:szCs w:val="32"/>
-              </w:rPr>
-              <w:t>）：</w:t>
-            </w:r>
-          </w:p>
-          <w:p>
-            <w:pPr>
-              <w:jc w:val="both"/>
-              <w:rPr>
-                <w:color w:val="FF0000"/>
-              </w:rPr>
-            </w:pPr>
-            <w:r>
-              <w:rPr>
-                <w:rFonts w:hint="eastAsia"/>
-                <w:color w:val="FF0000"/>
-              </w:rPr>
-              <w:t>結構：</w:t>
-            </w:r>
-          </w:p>
-          <w:p>
-            <w:pPr>
-              <w:jc w:val="both"/>
-              <w:rPr>
-                <w:color w:val="FF0000"/>
-              </w:rPr>
-            </w:pPr>
-            <w:r>
-              <w:rPr>
-                <w:rFonts w:hint="eastAsia"/>
-                <w:color w:val="FF0000"/>
-              </w:rPr>
-              <w:t>GRU</w:t>
-            </w:r>
-            <w:r>
-              <w:rPr>
-                <w:rFonts w:hint="eastAsia"/>
-                <w:color w:val="FF0000"/>
-              </w:rPr>
-              <w:t>是</w:t>
-            </w:r>
-            <w:r>
-              <w:rPr>
-                <w:rFonts w:hint="eastAsia"/>
-                <w:color w:val="FF0000"/>
-              </w:rPr>
-              <w:t>LSTM</w:t>
-            </w:r>
-            <w:r>
-              <w:rPr>
-                <w:rFonts w:hint="eastAsia"/>
-                <w:color w:val="FF0000"/>
-              </w:rPr>
-              <w:t>的簡化版本，結合</w:t>
-            </w:r>
-            <w:r>
-              <w:rPr>
-                <w:rFonts w:hint="eastAsia"/>
-                <w:b/>
-                <w:bCs/>
-                <w:strike/>
-                <w:color w:val="FF0000"/>
-              </w:rPr>
-              <w:t>遺忘門（</w:t>
-            </w:r>
-            <w:r>
-              <w:rPr>
-                <w:rFonts w:hint="eastAsia"/>
-                <w:b/>
-                <w:bCs/>
-                <w:strike/>
-                <w:color w:val="FF0000"/>
-              </w:rPr>
-              <w:t>Forget Gate</w:t>
-            </w:r>
-            <w:r>
-              <w:rPr>
-                <w:rFonts w:hint="eastAsia"/>
-                <w:b/>
-                <w:bCs/>
-                <w:strike/>
-                <w:color w:val="FF0000"/>
-              </w:rPr>
-              <w:t>）</w:t>
-            </w:r>
-            <w:r>
-              <w:rPr>
-                <w:rFonts w:hint="eastAsia"/>
-                <w:strike/>
-                <w:color w:val="FF0000"/>
-              </w:rPr>
-              <w:t>和輸入門</w:t>
-            </w:r>
-            <w:r>
-              <w:rPr>
-                <w:rFonts w:hint="eastAsia"/>
-                <w:b/>
-                <w:bCs/>
-                <w:strike/>
-                <w:color w:val="FF0000"/>
-              </w:rPr>
-              <w:t>（</w:t>
-            </w:r>
-            <w:r>
-              <w:rPr>
-                <w:rFonts w:hint="eastAsia"/>
-                <w:b/>
-                <w:bCs/>
-                <w:strike/>
-                <w:color w:val="FF0000"/>
-              </w:rPr>
-              <w:t>Input Gate</w:t>
-            </w:r>
-            <w:r>
-              <w:rPr>
-                <w:rFonts w:hint="eastAsia"/>
-                <w:b/>
-                <w:bCs/>
-                <w:strike/>
-                <w:color w:val="FF0000"/>
-              </w:rPr>
-              <w:t>）</w:t>
-            </w:r>
-            <w:r>
-              <w:rPr>
-                <w:rFonts w:hint="eastAsia"/>
-                <w:b/>
-                <w:bCs/>
-                <w:color w:val="00B050"/>
-              </w:rPr>
-              <w:t>成為一個更新門，</w:t>
-            </w:r>
-            <w:r>
-              <w:rPr>
-                <w:rFonts w:hint="eastAsia"/>
-                <w:color w:val="FF0000"/>
-              </w:rPr>
-              <w:t>並將</w:t>
-            </w:r>
-            <w:r>
-              <w:rPr>
-                <w:rFonts w:hint="eastAsia"/>
-                <w:b/>
-                <w:bCs/>
-                <w:color w:val="00B050"/>
-              </w:rPr>
-              <w:t>記憶單元和隱藏狀態合併</w:t>
-            </w:r>
-            <w:r>
-              <w:rPr>
-                <w:rFonts w:hint="eastAsia"/>
-                <w:color w:val="FF0000"/>
-              </w:rPr>
-              <w:t>。</w:t>
-            </w:r>
-          </w:p>
-          <w:p>
-            <w:pPr>
-              <w:jc w:val="both"/>
-              <w:rPr>
-                <w:color w:val="FF0000"/>
-              </w:rPr>
-            </w:pPr>
-            <w:r>
-              <w:rPr>
-                <w:rFonts w:hint="eastAsia"/>
-                <w:color w:val="FF0000"/>
-              </w:rPr>
-              <w:t>它包含兩個門：</w:t>
-            </w:r>
-            <w:r>
-              <w:rPr>
-                <w:rFonts w:hint="eastAsia"/>
-                <w:b/>
-                <w:bCs/>
-                <w:color w:val="00B050"/>
-              </w:rPr>
-              <w:t>更新門和重置門</w:t>
-            </w:r>
-            <w:r>
-              <w:rPr>
-                <w:rFonts w:hint="eastAsia"/>
-                <w:color w:val="FF0000"/>
-              </w:rPr>
-              <w:t>。</w:t>
-            </w:r>
-          </w:p>
-          <w:p>
-            <w:pPr>
-              <w:jc w:val="both"/>
-              <w:rPr>
-                <w:color w:val="FF0000"/>
-              </w:rPr>
-            </w:pPr>
-            <w:r>
-              <w:rPr>
-                <w:rFonts w:hint="eastAsia"/>
-                <w:color w:val="FF0000"/>
-              </w:rPr>
-              <w:t>運作：</w:t>
-            </w:r>
-          </w:p>
-          <w:p>
-            <w:pPr>
-              <w:jc w:val="both"/>
-              <w:rPr>
-                <w:color w:val="FF0000"/>
-              </w:rPr>
-            </w:pPr>
-            <w:r>
-              <w:rPr>
-                <w:rFonts w:hint="eastAsia"/>
-                <w:color w:val="FF0000"/>
-              </w:rPr>
-              <w:t>更新門（</w:t>
-            </w:r>
-            <w:r>
-              <w:rPr>
-                <w:rFonts w:hint="eastAsia"/>
-                <w:color w:val="FF0000"/>
-              </w:rPr>
-              <w:t>Update Gate</w:t>
-            </w:r>
-            <w:r>
-              <w:rPr>
-                <w:rFonts w:hint="eastAsia"/>
-                <w:color w:val="FF0000"/>
-              </w:rPr>
-              <w:t>）：</w:t>
-            </w:r>
-            <w:r>
-              <w:rPr>
-                <w:rFonts w:hint="eastAsia"/>
-                <w:color w:val="FF0000"/>
-              </w:rPr>
-              <w:t xml:space="preserve"> </w:t>
-            </w:r>
-            <w:r>
-              <w:rPr>
-                <w:rFonts w:hint="eastAsia"/>
-                <w:color w:val="FF0000"/>
-              </w:rPr>
-              <w:t>決定需要</w:t>
-            </w:r>
-            <w:r>
-              <w:rPr>
-                <w:rFonts w:hint="eastAsia"/>
-                <w:b/>
-                <w:bCs/>
-                <w:color w:val="FF0000"/>
-              </w:rPr>
-              <w:t>保留多少過去訊息</w:t>
-            </w:r>
-            <w:r>
-              <w:rPr>
-                <w:rFonts w:hint="eastAsia"/>
-                <w:color w:val="FF0000"/>
-              </w:rPr>
-              <w:t>。</w:t>
-            </w:r>
-          </w:p>
-          <w:p>
-            <w:pPr>
-              <w:jc w:val="both"/>
-              <w:rPr>
-                <w:color w:val="FF0000"/>
-              </w:rPr>
-            </w:pPr>
-            <w:r>
-              <w:rPr>
-                <w:rFonts w:hint="eastAsia"/>
-                <w:color w:val="FF0000"/>
-              </w:rPr>
-              <w:t>重置門（</w:t>
-            </w:r>
-            <w:r>
-              <w:rPr>
-                <w:rFonts w:hint="eastAsia"/>
-                <w:color w:val="FF0000"/>
-              </w:rPr>
-              <w:t>Reset Gate</w:t>
-            </w:r>
-            <w:r>
-              <w:rPr>
-                <w:rFonts w:hint="eastAsia"/>
-                <w:color w:val="FF0000"/>
-              </w:rPr>
-              <w:t>）：</w:t>
-            </w:r>
-            <w:r>
-              <w:rPr>
-                <w:rFonts w:hint="eastAsia"/>
-                <w:color w:val="FF0000"/>
-              </w:rPr>
-              <w:t xml:space="preserve"> </w:t>
-            </w:r>
-            <w:r>
-              <w:rPr>
-                <w:rFonts w:hint="eastAsia"/>
-                <w:color w:val="FF0000"/>
-              </w:rPr>
-              <w:t>決定應該</w:t>
-            </w:r>
-            <w:r>
-              <w:rPr>
-                <w:rFonts w:hint="eastAsia"/>
-                <w:b/>
-                <w:bCs/>
-                <w:color w:val="FF0000"/>
-              </w:rPr>
-              <w:t>忘記多少過去訊息</w:t>
-            </w:r>
-            <w:r>
-              <w:rPr>
-                <w:rFonts w:hint="eastAsia"/>
-                <w:color w:val="FF0000"/>
-              </w:rPr>
-              <w:t>。</w:t>
-            </w:r>
-          </w:p>
-          <w:p>
-            <w:pPr>
-              <w:jc w:val="both"/>
-              <w:rPr>
-                <w:color w:val="FF0000"/>
-              </w:rPr>
-            </w:pPr>
-            <w:r>
-              <w:rPr>
-                <w:rFonts w:hint="eastAsia"/>
-                <w:color w:val="FF0000"/>
-              </w:rPr>
-              <w:t>優勢：</w:t>
-            </w:r>
-            <w:r>
-              <w:rPr>
-                <w:rFonts w:hint="eastAsia"/>
-                <w:color w:val="FF0000"/>
-              </w:rPr>
-              <w:t xml:space="preserve"> GRU</w:t>
-            </w:r>
-            <w:r>
-              <w:rPr>
-                <w:rFonts w:hint="eastAsia"/>
-                <w:color w:val="FF0000"/>
-              </w:rPr>
-              <w:t>的計算效率比</w:t>
-            </w:r>
-            <w:r>
-              <w:rPr>
-                <w:rFonts w:hint="eastAsia"/>
-                <w:color w:val="FF0000"/>
-              </w:rPr>
-              <w:t>LSTM</w:t>
-            </w:r>
-            <w:r>
-              <w:rPr>
-                <w:rFonts w:hint="eastAsia"/>
-                <w:color w:val="FF0000"/>
-              </w:rPr>
-              <w:t>更高，在許多任務中表現相似。</w:t>
-            </w:r>
-          </w:p>
-          <w:p>
-            <w:pPr>
-              <w:jc w:val="both"/>
-              <w:rPr>
-                <w:color w:val="00B050"/>
-              </w:rPr>
-            </w:pPr>
-          </w:p>
-        </w:tc>
-      </w:tr>
-      <w:tr>
-        <w:tc>
-          <w:tcPr>
-            <w:tcW w:w="8296" w:type="dxa"/>
-          </w:tcPr>
-          <w:p>
-            <w:pPr>
-              <w:jc w:val="both"/>
-              <w:rPr>
-                <w:b/>
-                <w:bCs/>
-                <w:color w:val="FF0000"/>
-                <w:sz w:val="32"/>
-                <w:szCs w:val="32"/>
-              </w:rPr>
-            </w:pPr>
-            <w:r>
-              <w:rPr>
-                <w:rFonts w:hint="eastAsia"/>
-                <w:b/>
-                <w:bCs/>
-                <w:color w:val="FF0000"/>
-                <w:sz w:val="32"/>
-                <w:szCs w:val="32"/>
-              </w:rPr>
               <w:t>梯度截斷（</w:t>
             </w:r>
             <w:r>
@@ -2226,6 +2360,7 @@
               </w:rPr>
               <w:t>為了</w:t>
             </w:r>
+            <w:proofErr w:type="gramStart"/>
             <w:r>
               <w:rPr>
                 <w:rFonts w:hint="eastAsia"/>
@@ -2233,15 +2368,9 @@
                 <w:bCs/>
                 <w:color w:val="00B050"/>
               </w:rPr>
-              <w:t>解決梯度爆炸問題，可以使用梯度截斷技術</w:t>
-            </w:r>
-            <w:r>
-              <w:rPr>
-                <w:rFonts w:hint="eastAsia"/>
-                <w:color w:val="FF0000"/>
-              </w:rPr>
-              <w:t>。這種技術</w:t>
-            </w:r>
+              <w:t>解決梯</w:t>
+            </w:r>
+            <w:proofErr w:type="gramEnd"/>
             <w:r>
               <w:rPr>
                 <w:rFonts w:hint="eastAsia"/>
@@ -2249,7 +2378,103 @@
                 <w:bCs/>
                 <w:color w:val="00B050"/>
               </w:rPr>
-              <w:t>涉及設置梯度的閾值，如果梯度超過這個閾值，則將其縮放到閾值範圍內</w:t>
+              <w:t>度爆炸問題，可以使用梯度截斷技術</w:t>
+            </w:r>
+            <w:r>
+              <w:rPr>
+                <w:rFonts w:hint="eastAsia"/>
+                <w:color w:val="FF0000"/>
+              </w:rPr>
+              <w:t>。這種技術</w:t>
+            </w:r>
+            <w:r>
+              <w:rPr>
+                <w:rFonts w:hint="eastAsia"/>
+                <w:b/>
+                <w:bCs/>
+                <w:color w:val="00B050"/>
+              </w:rPr>
+              <w:t>涉及設置梯度的</w:t>
+            </w:r>
+            <w:proofErr w:type="gramStart"/>
+            <w:r>
+              <w:rPr>
+                <w:rFonts w:hint="eastAsia"/>
+                <w:b/>
+                <w:bCs/>
+                <w:color w:val="00B050"/>
+              </w:rPr>
+              <w:t>閾</w:t>
+            </w:r>
+            <w:proofErr w:type="gramEnd"/>
+            <w:r>
+              <w:rPr>
+                <w:rFonts w:hint="eastAsia"/>
+                <w:b/>
+                <w:bCs/>
+                <w:color w:val="00B050"/>
+              </w:rPr>
+              <w:t>值，</w:t>
+            </w:r>
+            <w:proofErr w:type="gramStart"/>
+            <w:r>
+              <w:rPr>
+                <w:rFonts w:hint="eastAsia"/>
+                <w:b/>
+                <w:bCs/>
+                <w:color w:val="00B050"/>
+              </w:rPr>
+              <w:t>如果梯</w:t>
+            </w:r>
+            <w:proofErr w:type="gramEnd"/>
+            <w:r>
+              <w:rPr>
+                <w:rFonts w:hint="eastAsia"/>
+                <w:b/>
+                <w:bCs/>
+                <w:color w:val="00B050"/>
+              </w:rPr>
+              <w:t>度超過這個</w:t>
+            </w:r>
+            <w:proofErr w:type="gramStart"/>
+            <w:r>
+              <w:rPr>
+                <w:rFonts w:hint="eastAsia"/>
+                <w:b/>
+                <w:bCs/>
+                <w:color w:val="00B050"/>
+              </w:rPr>
+              <w:t>閾</w:t>
+            </w:r>
+            <w:proofErr w:type="gramEnd"/>
+            <w:r>
+              <w:rPr>
+                <w:rFonts w:hint="eastAsia"/>
+                <w:b/>
+                <w:bCs/>
+                <w:color w:val="00B050"/>
+              </w:rPr>
+              <w:t>值，則將其縮放到</w:t>
+            </w:r>
+            <w:proofErr w:type="gramStart"/>
+            <w:r>
+              <w:rPr>
+                <w:rFonts w:hint="eastAsia"/>
+                <w:b/>
+                <w:bCs/>
+                <w:color w:val="00B050"/>
+              </w:rPr>
+              <w:t>閾</w:t>
+            </w:r>
+            <w:proofErr w:type="gramEnd"/>
+            <w:r>
+              <w:rPr>
+                <w:rFonts w:hint="eastAsia"/>
+                <w:b/>
+                <w:bCs/>
+                <w:color w:val="00B050"/>
+              </w:rPr>
+              <w:t>值範圍內</w:t>
             </w:r>
             <w:r>
               <w:rPr>
@@ -2505,7 +2730,46 @@
                 <w:bCs/>
                 <w:color w:val="00B050"/>
               </w:rPr>
-              <w:t>允許模型在預測每個輸出元素時關注輸入序列的特定部分，提高了長期依賴處理能力</w:t>
+              <w:t>允許模型在預測每</w:t>
+            </w:r>
+            <w:proofErr w:type="gramStart"/>
+            <w:r>
+              <w:rPr>
+                <w:rFonts w:hint="eastAsia"/>
+                <w:b/>
+                <w:bCs/>
+                <w:color w:val="00B050"/>
+              </w:rPr>
+              <w:t>個</w:t>
+            </w:r>
+            <w:proofErr w:type="gramEnd"/>
+            <w:r>
+              <w:rPr>
+                <w:rFonts w:hint="eastAsia"/>
+                <w:b/>
+                <w:bCs/>
+                <w:color w:val="00B050"/>
+              </w:rPr>
+              <w:t>輸出元素時</w:t>
+            </w:r>
+            <w:r>
+              <w:rPr>
+                <w:rFonts w:hint="eastAsia"/>
+                <w:b/>
+                <w:bCs/>
+                <w:color w:val="00B050"/>
+                <w:highlight w:val="yellow"/>
+              </w:rPr>
+              <w:t>關注輸入序列的特定部分</w:t>
+            </w:r>
+            <w:r>
+              <w:rPr>
+                <w:rFonts w:hint="eastAsia"/>
+                <w:b/>
+                <w:bCs/>
+                <w:color w:val="00B050"/>
+              </w:rPr>
+              <w:t>，提高了長期依賴處理能力</w:t>
             </w:r>
             <w:r>
               <w:rPr>
@@ -2635,7 +2899,23 @@
                 <w:rFonts w:hint="eastAsia"/>
                 <w:color w:val="FF0000"/>
               </w:rPr>
-              <w:t>面臨梯度消失和梯度爆炸問題，這使得它們難以學習長期依賴。</w:t>
+              <w:t>面臨梯度消失和</w:t>
+            </w:r>
+            <w:proofErr w:type="gramStart"/>
+            <w:r>
+              <w:rPr>
+                <w:rFonts w:hint="eastAsia"/>
+                <w:color w:val="FF0000"/>
+              </w:rPr>
+              <w:t>梯度</w:t>
+            </w:r>
+            <w:proofErr w:type="gramEnd"/>
+            <w:r>
+              <w:rPr>
+                <w:rFonts w:hint="eastAsia"/>
+                <w:color w:val="FF0000"/>
+              </w:rPr>
+              <w:t>爆炸問題，這使得它們難以學習長期依賴。</w:t>
             </w:r>
             <w:r>
               <w:rPr>
@@ -2663,7 +2943,23 @@
                 <w:rFonts w:hint="eastAsia"/>
                 <w:color w:val="FF0000"/>
               </w:rPr>
-              <w:t>等改進模型通過引入門機制有效地解決了這些問題。此外，梯度截斷、雙向</w:t>
+              <w:t>等改進模型通過引入門機制有效地解決了這些問題。</w:t>
+            </w:r>
+            <w:proofErr w:type="gramStart"/>
+            <w:r>
+              <w:rPr>
+                <w:rFonts w:hint="eastAsia"/>
+                <w:color w:val="FF0000"/>
+              </w:rPr>
+              <w:t>此外，</w:t>
+            </w:r>
+            <w:proofErr w:type="gramEnd"/>
+            <w:r>
+              <w:rPr>
+                <w:rFonts w:hint="eastAsia"/>
+                <w:color w:val="FF0000"/>
+              </w:rPr>
+              <w:t>梯度截斷、雙向</w:t>
             </w:r>
             <w:r>
               <w:rPr>
@@ -2832,12 +3128,14 @@
       <w:r>
         <w:t xml:space="preserve"> what </w:t>
       </w:r>
+      <w:proofErr w:type="gramStart"/>
       <w:r>
         <w:t xml:space="preserve">is </w:t>
       </w:r>
       <w:r>
         <w:t>the difference between them</w:t>
       </w:r>
+      <w:proofErr w:type="gramEnd"/>
       <w:r>
         <w:t>.</w:t>
       </w:r>
@@ -2876,23 +3174,25 @@
           <w:highlight w:val="yellow"/>
           <w:lang w:eastAsia="zh-Hans"/>
         </w:rPr>
-        <w:t>的序列間翻譯應用程式，無論是否使用注意力。指出哪個（圖</w:t>
-      </w:r>
+        <w:t>的序列間翻譯應用程式，無論是否使用注意力。指出哪個</w:t>
+      </w:r>
+      <w:proofErr w:type="gramStart"/>
       <w:r>
         <w:rPr>
           <w:rFonts w:hint="eastAsia"/>
           <w:highlight w:val="yellow"/>
           <w:lang w:eastAsia="zh-Hans"/>
         </w:rPr>
-        <w:t>2</w:t>
-      </w:r>
+        <w:t>（</w:t>
+      </w:r>
+      <w:proofErr w:type="gramEnd"/>
       <w:r>
         <w:rPr>
           <w:rFonts w:hint="eastAsia"/>
           <w:highlight w:val="yellow"/>
           <w:lang w:eastAsia="zh-Hans"/>
         </w:rPr>
-        <w:t>（</w:t>
+        <w:t>圖</w:t>
       </w:r>
       <w:r>
         <w:rPr>
@@ -2900,39 +3200,43 @@
           <w:highlight w:val="yellow"/>
           <w:lang w:eastAsia="zh-Hans"/>
         </w:rPr>
-        <w:t>a</w:t>
-      </w:r>
+        <w:t>2</w:t>
+      </w:r>
+      <w:proofErr w:type="gramStart"/>
       <w:r>
         <w:rPr>
           <w:rFonts w:hint="eastAsia"/>
           <w:highlight w:val="yellow"/>
           <w:lang w:eastAsia="zh-Hans"/>
         </w:rPr>
-        <w:t>）或圖</w:t>
-      </w:r>
+        <w:t>（</w:t>
+      </w:r>
+      <w:proofErr w:type="gramEnd"/>
       <w:r>
         <w:rPr>
           <w:rFonts w:hint="eastAsia"/>
           <w:highlight w:val="yellow"/>
           <w:lang w:eastAsia="zh-Hans"/>
         </w:rPr>
-        <w:t>2</w:t>
-      </w:r>
+        <w:t>a</w:t>
+      </w:r>
+      <w:proofErr w:type="gramStart"/>
       <w:r>
         <w:rPr>
           <w:rFonts w:hint="eastAsia"/>
           <w:highlight w:val="yellow"/>
           <w:lang w:eastAsia="zh-Hans"/>
         </w:rPr>
-        <w:t>（</w:t>
-      </w:r>
+        <w:t>）</w:t>
+      </w:r>
+      <w:proofErr w:type="gramEnd"/>
       <w:r>
         <w:rPr>
           <w:rFonts w:hint="eastAsia"/>
           <w:highlight w:val="yellow"/>
           <w:lang w:eastAsia="zh-Hans"/>
         </w:rPr>
-        <w:t>b</w:t>
+        <w:t>或圖</w:t>
       </w:r>
       <w:r>
         <w:rPr>
@@ -2940,7 +3244,7 @@
           <w:highlight w:val="yellow"/>
           <w:lang w:eastAsia="zh-Hans"/>
         </w:rPr>
-        <w:t>）是具有注意力模型的</w:t>
+        <w:t>2</w:t>
       </w:r>
       <w:r>
         <w:rPr>
@@ -2948,7 +3252,7 @@
           <w:highlight w:val="yellow"/>
           <w:lang w:eastAsia="zh-Hans"/>
         </w:rPr>
-        <w:t>RNN</w:t>
+        <w:t>（</w:t>
       </w:r>
       <w:r>
         <w:rPr>
@@ -2956,7 +3260,49 @@
           <w:highlight w:val="yellow"/>
           <w:lang w:eastAsia="zh-Hans"/>
         </w:rPr>
-        <w:t>，哪個不是。</w:t>
+        <w:t>b</w:t>
+      </w:r>
+      <w:r>
+        <w:rPr>
+          <w:rFonts w:hint="eastAsia"/>
+          <w:highlight w:val="yellow"/>
+          <w:lang w:eastAsia="zh-Hans"/>
+        </w:rPr>
+        <w:t>）是具有注意力模型的</w:t>
+      </w:r>
+      <w:r>
+        <w:rPr>
+          <w:rFonts w:hint="eastAsia"/>
+          <w:highlight w:val="yellow"/>
+          <w:lang w:eastAsia="zh-Hans"/>
+        </w:rPr>
+        <w:t>RNN</w:t>
+      </w:r>
+      <w:r>
+        <w:rPr>
+          <w:rFonts w:hint="eastAsia"/>
+          <w:highlight w:val="yellow"/>
+          <w:lang w:eastAsia="zh-Hans"/>
+        </w:rPr>
+        <w:t>，哪</w:t>
+      </w:r>
+      <w:proofErr w:type="gramStart"/>
+      <w:r>
+        <w:rPr>
+          <w:rFonts w:hint="eastAsia"/>
+          <w:highlight w:val="yellow"/>
+          <w:lang w:eastAsia="zh-Hans"/>
+        </w:rPr>
+        <w:t>個</w:t>
+      </w:r>
+      <w:proofErr w:type="gramEnd"/>
+      <w:r>
+        <w:rPr>
+          <w:rFonts w:hint="eastAsia"/>
+          <w:highlight w:val="yellow"/>
+          <w:lang w:eastAsia="zh-Hans"/>
+        </w:rPr>
+        <w:t>不是。</w:t>
       </w:r>
       <w:r>
         <w:rPr>
@@ -3520,7 +3866,21 @@
         <w:rPr>
           <w:color w:val="FF0000"/>
         </w:rPr>
-        <w:t xml:space="preserve">It uses three time steps </w:t>
+        <w:t xml:space="preserve">It uses </w:t>
+      </w:r>
+      <w:proofErr w:type="gramStart"/>
+      <w:r>
+        <w:rPr>
+          <w:color w:val="FF0000"/>
+        </w:rPr>
+        <w:t>three time</w:t>
+      </w:r>
+      <w:proofErr w:type="gramEnd"/>
+      <w:r>
+        <w:rPr>
+          <w:color w:val="FF0000"/>
+        </w:rPr>
+        <w:t xml:space="preserve"> steps </w:t>
       </w:r>
       <w:r>
         <w:t xml:space="preserve">of historical time series values to predict the value of the next time step. </w:t>
@@ -3557,7 +3917,25 @@
           <w:highlight w:val="yellow"/>
           <w:lang w:eastAsia="zh-Hans"/>
         </w:rPr>
-        <w:t>模型。它使用歷史時間序列值的三個時間步長來預測下一個時間步的值</w:t>
+        <w:t>模型。它使用歷史時間序列值的三個</w:t>
+      </w:r>
+      <w:proofErr w:type="gramStart"/>
+      <w:r>
+        <w:rPr>
+          <w:rFonts w:hint="eastAsia"/>
+          <w:highlight w:val="yellow"/>
+          <w:lang w:eastAsia="zh-Hans"/>
+        </w:rPr>
+        <w:t>時間步長來</w:t>
+      </w:r>
+      <w:proofErr w:type="gramEnd"/>
+      <w:r>
+        <w:rPr>
+          <w:rFonts w:hint="eastAsia"/>
+          <w:highlight w:val="yellow"/>
+          <w:lang w:eastAsia="zh-Hans"/>
+        </w:rPr>
+        <w:t>預測下一個時間步的值</w:t>
       </w:r>
       <w:r>
         <w:rPr>
@@ -3777,23 +4155,25 @@
           <w:highlight w:val="yellow"/>
           <w:lang w:eastAsia="zh-Hans"/>
         </w:rPr>
-        <w:t>第二個</w:t>
-      </w:r>
+        <w:t>第二</w:t>
+      </w:r>
+      <w:proofErr w:type="gramStart"/>
       <w:r>
         <w:rPr>
           <w:rFonts w:hint="eastAsia"/>
           <w:highlight w:val="yellow"/>
           <w:lang w:eastAsia="zh-Hans"/>
         </w:rPr>
-        <w:t xml:space="preserve"> LSTM </w:t>
-      </w:r>
+        <w:t>個</w:t>
+      </w:r>
+      <w:proofErr w:type="gramEnd"/>
       <w:r>
         <w:rPr>
           <w:rFonts w:hint="eastAsia"/>
           <w:highlight w:val="yellow"/>
           <w:lang w:eastAsia="zh-Hans"/>
         </w:rPr>
-        <w:t>層有多少個參數？</w:t>
+        <w:t xml:space="preserve"> LSTM </w:t>
       </w:r>
       <w:r>
         <w:rPr>
@@ -3801,7 +4181,7 @@
           <w:highlight w:val="yellow"/>
           <w:lang w:eastAsia="zh-Hans"/>
         </w:rPr>
-        <w:t xml:space="preserve"> </w:t>
+        <w:t>層有多少個參數？</w:t>
       </w:r>
       <w:r>
         <w:rPr>
@@ -3809,7 +4189,7 @@
           <w:highlight w:val="yellow"/>
           <w:lang w:eastAsia="zh-Hans"/>
         </w:rPr>
-        <w:t>提示：第一層的輸入只是一個實數，第二層的輸入是第一層的隱向量，維度為</w:t>
+        <w:t xml:space="preserve"> </w:t>
       </w:r>
       <w:r>
         <w:rPr>
@@ -3817,7 +4197,7 @@
           <w:highlight w:val="yellow"/>
           <w:lang w:eastAsia="zh-Hans"/>
         </w:rPr>
-        <w:t>30</w:t>
+        <w:t>提示：第一層的輸入只是一個實數，第二層的輸入是第一層的隱向量，維度為</w:t>
       </w:r>
       <w:r>
         <w:rPr>
@@ -3825,6 +4205,14 @@
           <w:highlight w:val="yellow"/>
           <w:lang w:eastAsia="zh-Hans"/>
         </w:rPr>
+        <w:t>30</w:t>
+      </w:r>
+      <w:r>
+        <w:rPr>
+          <w:rFonts w:hint="eastAsia"/>
+          <w:highlight w:val="yellow"/>
+          <w:lang w:eastAsia="zh-Hans"/>
+        </w:rPr>
         <w:t>。</w:t>
       </w:r>
     </w:p>
@@ -4208,8 +4596,17 @@
           <w:rFonts w:hint="eastAsia"/>
           <w:color w:val="C00000"/>
         </w:rPr>
-        <w:t>第二個</w:t>
-      </w:r>
+        <w:t>第二</w:t>
+      </w:r>
+      <w:proofErr w:type="gramStart"/>
+      <w:r>
+        <w:rPr>
+          <w:rFonts w:hint="eastAsia"/>
+          <w:color w:val="C00000"/>
+        </w:rPr>
+        <w:t>個</w:t>
+      </w:r>
+      <w:proofErr w:type="gramEnd"/>
       <w:r>
         <w:rPr>
           <w:rFonts w:hint="eastAsia"/>
@@ -4892,7 +5289,23 @@
           <w:rFonts w:hint="eastAsia"/>
           <w:color w:val="C00000"/>
         </w:rPr>
-        <w:t>層和一層全連接層組成，適用於時間序列預測任務，特別是預測下一個時間步的值。每層的參數數量顯示了模型需要訓練的權重和偏置數量，反映了模型的學習能力和複雜度。</w:t>
+        <w:t>層和一層全連接層組成，適用於時間序列預測任務，特別是預測下一個時間步的值。每層的參數數量顯示了模型需要訓練的權重</w:t>
+      </w:r>
+      <w:proofErr w:type="gramStart"/>
+      <w:r>
+        <w:rPr>
+          <w:rFonts w:hint="eastAsia"/>
+          <w:color w:val="C00000"/>
+        </w:rPr>
+        <w:t>和偏置數量</w:t>
+      </w:r>
+      <w:proofErr w:type="gramEnd"/>
+      <w:r>
+        <w:rPr>
+          <w:rFonts w:hint="eastAsia"/>
+          <w:color w:val="C00000"/>
+        </w:rPr>
+        <w:t>，反映了模型的學習能力和複雜度。</w:t>
       </w:r>
     </w:p>
     <w:p>
@@ -5028,8 +5441,13 @@
         <w:t>s</w:t>
       </w:r>
       <w:r>
-        <w:t>, such as BERT and ChatGPT. The concept of self-attention is the core of the Transformer. Based on the following figure, please explain the relationships among query, key, value</w:t>
-      </w:r>
+        <w:t xml:space="preserve">, such as BERT and ChatGPT. The concept of self-attention is the core of the Transformer. Based on the following figure, please explain the relationships among query, key, </w:t>
+      </w:r>
+      <w:proofErr w:type="gramStart"/>
+      <w:r>
+        <w:t>value</w:t>
+      </w:r>
+      <w:proofErr w:type="gramEnd"/>
       <w:r>
         <w:t xml:space="preserve"> and the resulting representation Z. Please answer this question by considering only one-head attention.</w:t>
       </w:r>
@@ -5177,7 +5595,25 @@
           <w:highlight w:val="yellow"/>
           <w:lang w:eastAsia="zh-Hans"/>
         </w:rPr>
-        <w:t>之間的關係。請只考慮單頭注意力來回答這個問題。具體來說，請回答</w:t>
+        <w:t>之間的關係。</w:t>
+      </w:r>
+      <w:proofErr w:type="gramStart"/>
+      <w:r>
+        <w:rPr>
+          <w:rFonts w:hint="eastAsia"/>
+          <w:highlight w:val="yellow"/>
+          <w:lang w:eastAsia="zh-Hans"/>
+        </w:rPr>
+        <w:t>請只考慮單頭</w:t>
+      </w:r>
+      <w:proofErr w:type="gramEnd"/>
+      <w:r>
+        <w:rPr>
+          <w:rFonts w:hint="eastAsia"/>
+          <w:highlight w:val="yellow"/>
+          <w:lang w:eastAsia="zh-Hans"/>
+        </w:rPr>
+        <w:t>注意力來回答這個問題。具體來說，請回答</w:t>
       </w:r>
       <w:r>
         <w:rPr>
@@ -5423,9 +5859,6 @@
     <w:p>
       <w:pPr>
         <w:jc w:val="both"/>
-        <w:rPr>
-          <w:rFonts w:hint="eastAsia"/>
-        </w:rPr>
       </w:pPr>
       <w:r>
         <w:rPr>
@@ -5437,9 +5870,6 @@
     <w:p>
       <w:pPr>
         <w:jc w:val="both"/>
-        <w:rPr>
-          <w:rFonts w:hint="eastAsia"/>
-        </w:rPr>
       </w:pPr>
       <w:r>
         <w:rPr>
@@ -5511,24 +5941,40 @@
         <w:jc w:val="both"/>
       </w:pPr>
       <w:hyperlink r:id="rId22" w:history="1">
+        <w:proofErr w:type="gramStart"/>
         <w:r>
           <w:rPr>
             <w:rStyle w:val="aa"/>
           </w:rPr>
-          <w:t>..\W13 0513\Understanding Transformer Architecture Using Simple Math.docx</w:t>
+          <w:t>..</w:t>
         </w:r>
-      </w:hyperlink>
-    </w:p>
-    <w:p>
-      <w:pPr>
-        <w:jc w:val="both"/>
-      </w:pPr>
-      <w:hyperlink r:id="rId23" w:history="1">
+        <w:proofErr w:type="gramEnd"/>
         <w:r>
           <w:rPr>
             <w:rStyle w:val="aa"/>
           </w:rPr>
-          <w:t>..\W13 0513\corrections on some examples.pptx</w:t>
+          <w:t>\W13 0513\Understanding Transformer Architecture Using Simple Math.docx</w:t>
+        </w:r>
+      </w:hyperlink>
+    </w:p>
+    <w:p>
+      <w:pPr>
+        <w:jc w:val="both"/>
+      </w:pPr>
+      <w:hyperlink r:id="rId23" w:history="1">
+        <w:proofErr w:type="gramStart"/>
+        <w:r>
+          <w:rPr>
+            <w:rStyle w:val="aa"/>
+          </w:rPr>
+          <w:t>..</w:t>
+        </w:r>
+        <w:proofErr w:type="gramEnd"/>
+        <w:r>
+          <w:rPr>
+            <w:rStyle w:val="aa"/>
+          </w:rPr>
+          <w:t>\W13 0513\corrections on some examples.pptx</w:t>
         </w:r>
       </w:hyperlink>
     </w:p>
@@ -5581,9 +6027,6 @@
     <w:p>
       <w:pPr>
         <w:jc w:val="both"/>
-        <w:rPr>
-          <w:rFonts w:hint="eastAsia"/>
-        </w:rPr>
       </w:pPr>
     </w:p>
     <w:p>

</xml_diff>